<commit_message>
Añadido requisito no funcional
El comentado por Aquilino
</commit_message>
<xml_diff>
--- a/Documentacion/Documentacion.docx
+++ b/Documentacion/Documentacion.docx
@@ -43,10 +43,7 @@
       </w:r>
       <w:proofErr w:type="spellEnd"/>
       <w:r>
-        <w:t xml:space="preserve"> con </w:t>
-      </w:r>
-      <w:r>
-        <w:t>preguntas suficientes para poder abastecer a los diferentes juegos. Para ello, construirán una aplicación que lea ficheros con las preguntas y respuestas, procese dichas preguntas indicando si hay errores o no y las almacene en la base de datos.</w:t>
+        <w:t xml:space="preserve"> con preguntas suficientes para poder abastecer a los diferentes juegos. Para ello, construirán una aplicación que lea ficheros con las preguntas y respuestas, procese dichas preguntas indicando si hay errores o no y las almacene en la base de datos.</w:t>
       </w:r>
     </w:p>
     <w:p>
@@ -54,10 +51,7 @@
         <w:jc w:val="both"/>
       </w:pPr>
       <w:r>
-        <w:t>Los ficher</w:t>
-      </w:r>
-      <w:r>
-        <w:t>os se leerán de bancos de preguntas, con formato GIFT, ya existentes. La aplicación utilizará una representación interna de las preguntas en formato JSON lo cual facilita su posterior almacenamiento en la base de datos.</w:t>
+        <w:t>Los ficheros se leerán de bancos de preguntas, con formato GIFT, ya existentes. La aplicación utilizará una representación interna de las preguntas en formato JSON lo cual facilita su posterior almacenamiento en la base de datos.</w:t>
       </w:r>
     </w:p>
     <w:p>
@@ -65,18 +59,7 @@
         <w:jc w:val="both"/>
       </w:pPr>
       <w:r>
-        <w:t>La aplicación se ejecutará en dos et</w:t>
-      </w:r>
-      <w:r>
-        <w:t>apas. Una primera etapa analizará los ficheros con las preguntas y generará el formato JSON; y otra etapa tomará las preguntas en JSON y las almacenará en la base de datos MongoDB</w:t>
-      </w:r>
-      <w:bookmarkStart w:id="0" w:name="_GoBack"/>
-      <w:bookmarkEnd w:id="0"/>
-      <w:r>
-        <w:t>. La ejecución de estas 2 etapas estará controlada por un operario de la comp</w:t>
-      </w:r>
-      <w:r>
-        <w:t>añía que podrá decidir cuándo ejecuta cada etapa e incluso podrá automatizar dicha ejecución para que se realice cada cierto tiempo.</w:t>
+        <w:t>La aplicación se ejecutará en dos etapas. Una primera etapa analizará los ficheros con las preguntas y generará el formato JSON; y otra etapa tomará las preguntas en JSON y las almacenará en la base de datos MongoDB. La ejecución de estas 2 etapas estará controlada por un operario de la compañía que podrá decidir cuándo ejecuta cada etapa e incluso podrá automatizar dicha ejecución para que se realice cada cierto tiempo.</w:t>
       </w:r>
     </w:p>
     <w:p>
@@ -84,10 +67,7 @@
         <w:jc w:val="both"/>
       </w:pPr>
       <w:r>
-        <w:t>La compañía no requiere que las aplicaciones sean muy eficientes ni que el proceso de conversión se realice de forma intera</w:t>
-      </w:r>
-      <w:r>
-        <w:t>ctiva. Aunque en esta primera fase, la compañía solamente requiere la conversión de preguntas en formato GIFT, se está pensando que la solución debe admitir otros formatos en el futuro.</w:t>
+        <w:t>La compañía no requiere que las aplicaciones sean muy eficientes ni que el proceso de conversión se realice de forma interactiva. Aunque en esta primera fase, la compañía solamente requiere la conversión de preguntas en formato GIFT, se está pensando que la solución debe admitir otros formatos en el futuro.</w:t>
       </w:r>
     </w:p>
     <w:p>
@@ -469,10 +449,7 @@
               <w:cnfStyle w:val="000000100000" w:firstRow="0" w:lastRow="0" w:firstColumn="0" w:lastColumn="0" w:oddVBand="0" w:evenVBand="0" w:oddHBand="1" w:evenHBand="0" w:firstRowFirstColumn="0" w:firstRowLastColumn="0" w:lastRowFirstColumn="0" w:lastRowLastColumn="0"/>
             </w:pPr>
             <w:r>
-              <w:t>Aleatoriedad</w:t>
-            </w:r>
-            <w:r>
-              <w:t xml:space="preserve"> de las preguntas, que no salga la misma pregunta repetida en un periodo de tiempo o en una serie de usos.</w:t>
+              <w:t>Aleatoriedad de las preguntas, que no salga la misma pregunta repetida en un periodo de tiempo o en una serie de usos.</w:t>
             </w:r>
           </w:p>
           <w:p>
@@ -557,7 +534,6 @@
               <w:cnfStyle w:val="000000000000" w:firstRow="0" w:lastRow="0" w:firstColumn="0" w:lastColumn="0" w:oddVBand="0" w:evenVBand="0" w:oddHBand="0" w:evenHBand="0" w:firstRowFirstColumn="0" w:firstRowLastColumn="0" w:lastRowFirstColumn="0" w:lastRowLastColumn="0"/>
             </w:pPr>
             <w:r>
-              <w:lastRenderedPageBreak/>
               <w:t>Máxima facilidad y rapidez para actualizar los datos de una pregunta.</w:t>
             </w:r>
           </w:p>
@@ -571,6 +547,7 @@
               <w:cnfStyle w:val="000000000000" w:firstRow="0" w:lastRow="0" w:firstColumn="0" w:lastColumn="0" w:oddVBand="0" w:evenVBand="0" w:oddHBand="0" w:evenHBand="0" w:firstRowFirstColumn="0" w:firstRowLastColumn="0" w:lastRowFirstColumn="0" w:lastRowLastColumn="0"/>
             </w:pPr>
             <w:r>
+              <w:lastRenderedPageBreak/>
               <w:t>Poder mantener la integridad y coherencia en la información.</w:t>
             </w:r>
           </w:p>
@@ -615,10 +592,7 @@
         </w:numPr>
       </w:pPr>
       <w:r>
-        <w:t>Se le debe poder comunicar a la aplicación por consola de donde tiene que le</w:t>
-      </w:r>
-      <w:r>
-        <w:t>er la información.</w:t>
+        <w:t>Se le debe poder comunicar a la aplicación por consola de donde tiene que leer la información.</w:t>
       </w:r>
     </w:p>
     <w:p>
@@ -654,10 +628,7 @@
         </w:numPr>
       </w:pPr>
       <w:r>
-        <w:t>Se le debe poder comunicar a la aplicación por consola donde h</w:t>
-      </w:r>
-      <w:r>
-        <w:t>a de devolver el resultado.</w:t>
+        <w:t>Se le debe poder comunicar a la aplicación por consola donde ha de devolver el resultado.</w:t>
       </w:r>
     </w:p>
     <w:p>
@@ -681,10 +652,7 @@
         </w:numPr>
       </w:pPr>
       <w:r>
-        <w:t>La aplicación debe permitir ob</w:t>
-      </w:r>
-      <w:r>
-        <w:t>servar los resultados intermedios de la conversión para detectar errores.</w:t>
+        <w:t>La aplicación debe permitir observar los resultados intermedios de la conversión para detectar errores.</w:t>
       </w:r>
     </w:p>
     <w:p>
@@ -708,10 +676,7 @@
         </w:numPr>
       </w:pPr>
       <w:r>
-        <w:t xml:space="preserve">Estas dos operaciones podrán ser realizadas individualmente por un </w:t>
-      </w:r>
-      <w:r>
-        <w:t>operario</w:t>
+        <w:t>Estas dos operaciones podrán ser realizadas individualmente por un operario</w:t>
       </w:r>
     </w:p>
     <w:p>
@@ -746,10 +711,25 @@
     </w:p>
     <w:p>
       <w:r>
-        <w:t xml:space="preserve">  Por ahora no tenemos</w:t>
+        <w:t xml:space="preserve">  </w:t>
       </w:r>
     </w:p>
-    <w:p/>
+    <w:p>
+      <w:pPr>
+        <w:pStyle w:val="ListParagraph"/>
+        <w:numPr>
+          <w:ilvl w:val="0"/>
+          <w:numId w:val="9"/>
+        </w:numPr>
+      </w:pPr>
+      <w:r>
+        <w:t>La aplicación debe funcionar el paralelo. Se deben solucionar posibles colisiones con administradores múltiples.</w:t>
+      </w:r>
+    </w:p>
+    <w:p>
+      <w:bookmarkStart w:id="0" w:name="_GoBack"/>
+      <w:bookmarkEnd w:id="0"/>
+    </w:p>
     <w:p>
       <w:pPr>
         <w:pStyle w:val="Encabezado1"/>
@@ -842,10 +822,7 @@
               <w:cnfStyle w:val="000000100000" w:firstRow="0" w:lastRow="0" w:firstColumn="0" w:lastColumn="0" w:oddVBand="0" w:evenVBand="0" w:oddHBand="1" w:evenHBand="0" w:firstRowFirstColumn="0" w:firstRowLastColumn="0" w:lastRowFirstColumn="0" w:lastRowLastColumn="0"/>
             </w:pPr>
             <w:r>
-              <w:t xml:space="preserve">El sistema </w:t>
-            </w:r>
-            <w:r>
-              <w:t>debe estar</w:t>
+              <w:t>El sistema debe estar</w:t>
             </w:r>
             <w:r>
               <w:t xml:space="preserve"> </w:t>
@@ -950,13 +927,7 @@
               <w:cnfStyle w:val="000000100000" w:firstRow="0" w:lastRow="0" w:firstColumn="0" w:lastColumn="0" w:oddVBand="0" w:evenVBand="0" w:oddHBand="1" w:evenHBand="0" w:firstRowFirstColumn="0" w:firstRowLastColumn="0" w:lastRowFirstColumn="0" w:lastRowLastColumn="0"/>
             </w:pPr>
             <w:r>
-              <w:t>No es necesario que el proceso de conversión de la aplicación sea</w:t>
-            </w:r>
-            <w:r>
-              <w:t xml:space="preserve"> </w:t>
-            </w:r>
-            <w:r>
-              <w:t>eficiente.</w:t>
+              <w:t>No es necesario que el proceso de conversión de la aplicación sea eficiente.</w:t>
             </w:r>
           </w:p>
         </w:tc>
@@ -1088,13 +1059,7 @@
               <w:cnfStyle w:val="000000000000" w:firstRow="0" w:lastRow="0" w:firstColumn="0" w:lastColumn="0" w:oddVBand="0" w:evenVBand="0" w:oddHBand="0" w:evenHBand="0" w:firstRowFirstColumn="0" w:firstRowLastColumn="0" w:lastRowFirstColumn="0" w:lastRowLastColumn="0"/>
             </w:pPr>
             <w:r>
-              <w:t xml:space="preserve">No exige una interfaz gráfica, pero sí que el operador que la use pueda, mediante comandos, realizar una serie de operaciones básicas. </w:t>
-            </w:r>
-            <w:r>
-              <w:t>Interacción</w:t>
-            </w:r>
-            <w:r>
-              <w:t xml:space="preserve"> con el usuario. </w:t>
+              <w:t xml:space="preserve">No exige una interfaz gráfica, pero sí que el operador que la use pueda, mediante comandos, realizar una serie de operaciones básicas. Interacción con el usuario. </w:t>
             </w:r>
           </w:p>
           <w:p>
@@ -1200,10 +1165,7 @@
         <w:t>sí</w:t>
       </w:r>
       <w:r>
-        <w:t xml:space="preserve"> q</w:t>
-      </w:r>
-      <w:r>
-        <w:t xml:space="preserve">ue el operador que la use pueda, mediante comandos, realizar una serie de operaciones básicas. interacción con el usuario. </w:t>
+        <w:t xml:space="preserve"> que el operador que la use pueda, mediante comandos, realizar una serie de operaciones básicas. interacción con el usuario. </w:t>
       </w:r>
     </w:p>
     <w:p>
@@ -1852,6 +1814,92 @@
 <file path=word/numbering.xml><?xml version="1.0" encoding="utf-8"?>
 <w:numbering xmlns:wpc="http://schemas.microsoft.com/office/word/2010/wordprocessingCanvas" xmlns:mc="http://schemas.openxmlformats.org/markup-compatibility/2006" xmlns:o="urn:schemas-microsoft-com:office:office" xmlns:r="http://schemas.openxmlformats.org/officeDocument/2006/relationships" xmlns:m="http://schemas.openxmlformats.org/officeDocument/2006/math" xmlns:v="urn:schemas-microsoft-com:vml" xmlns:wp14="http://schemas.microsoft.com/office/word/2010/wordprocessingDrawing" xmlns:wp="http://schemas.openxmlformats.org/drawingml/2006/wordprocessingDrawing" xmlns:w10="urn:schemas-microsoft-com:office:word" xmlns:w="http://schemas.openxmlformats.org/wordprocessingml/2006/main" xmlns:w14="http://schemas.microsoft.com/office/word/2010/wordml" xmlns:wpg="http://schemas.microsoft.com/office/word/2010/wordprocessingGroup" xmlns:wpi="http://schemas.microsoft.com/office/word/2010/wordprocessingInk" xmlns:wne="http://schemas.microsoft.com/office/word/2006/wordml" xmlns:wps="http://schemas.microsoft.com/office/word/2010/wordprocessingShape" mc:Ignorable="w14 wp14">
   <w:abstractNum w:abstractNumId="0">
+    <w:nsid w:val="069D607E"/>
+    <w:multiLevelType w:val="hybridMultilevel"/>
+    <w:tmpl w:val="1E029C98"/>
+    <w:lvl w:ilvl="0" w:tplc="04090017">
+      <w:start w:val="1"/>
+      <w:numFmt w:val="lowerLetter"/>
+      <w:lvlText w:val="%1)"/>
+      <w:lvlJc w:val="left"/>
+      <w:pPr>
+        <w:ind w:left="1068" w:hanging="360"/>
+      </w:pPr>
+    </w:lvl>
+    <w:lvl w:ilvl="1" w:tplc="04090019" w:tentative="1">
+      <w:start w:val="1"/>
+      <w:numFmt w:val="lowerLetter"/>
+      <w:lvlText w:val="%2."/>
+      <w:lvlJc w:val="left"/>
+      <w:pPr>
+        <w:ind w:left="1788" w:hanging="360"/>
+      </w:pPr>
+    </w:lvl>
+    <w:lvl w:ilvl="2" w:tplc="0409001B" w:tentative="1">
+      <w:start w:val="1"/>
+      <w:numFmt w:val="lowerRoman"/>
+      <w:lvlText w:val="%3."/>
+      <w:lvlJc w:val="right"/>
+      <w:pPr>
+        <w:ind w:left="2508" w:hanging="180"/>
+      </w:pPr>
+    </w:lvl>
+    <w:lvl w:ilvl="3" w:tplc="0409000F" w:tentative="1">
+      <w:start w:val="1"/>
+      <w:numFmt w:val="decimal"/>
+      <w:lvlText w:val="%4."/>
+      <w:lvlJc w:val="left"/>
+      <w:pPr>
+        <w:ind w:left="3228" w:hanging="360"/>
+      </w:pPr>
+    </w:lvl>
+    <w:lvl w:ilvl="4" w:tplc="04090019" w:tentative="1">
+      <w:start w:val="1"/>
+      <w:numFmt w:val="lowerLetter"/>
+      <w:lvlText w:val="%5."/>
+      <w:lvlJc w:val="left"/>
+      <w:pPr>
+        <w:ind w:left="3948" w:hanging="360"/>
+      </w:pPr>
+    </w:lvl>
+    <w:lvl w:ilvl="5" w:tplc="0409001B" w:tentative="1">
+      <w:start w:val="1"/>
+      <w:numFmt w:val="lowerRoman"/>
+      <w:lvlText w:val="%6."/>
+      <w:lvlJc w:val="right"/>
+      <w:pPr>
+        <w:ind w:left="4668" w:hanging="180"/>
+      </w:pPr>
+    </w:lvl>
+    <w:lvl w:ilvl="6" w:tplc="0409000F" w:tentative="1">
+      <w:start w:val="1"/>
+      <w:numFmt w:val="decimal"/>
+      <w:lvlText w:val="%7."/>
+      <w:lvlJc w:val="left"/>
+      <w:pPr>
+        <w:ind w:left="5388" w:hanging="360"/>
+      </w:pPr>
+    </w:lvl>
+    <w:lvl w:ilvl="7" w:tplc="04090019" w:tentative="1">
+      <w:start w:val="1"/>
+      <w:numFmt w:val="lowerLetter"/>
+      <w:lvlText w:val="%8."/>
+      <w:lvlJc w:val="left"/>
+      <w:pPr>
+        <w:ind w:left="6108" w:hanging="360"/>
+      </w:pPr>
+    </w:lvl>
+    <w:lvl w:ilvl="8" w:tplc="0409001B" w:tentative="1">
+      <w:start w:val="1"/>
+      <w:numFmt w:val="lowerRoman"/>
+      <w:lvlText w:val="%9."/>
+      <w:lvlJc w:val="right"/>
+      <w:pPr>
+        <w:ind w:left="6828" w:hanging="180"/>
+      </w:pPr>
+    </w:lvl>
+  </w:abstractNum>
+  <w:abstractNum w:abstractNumId="1">
     <w:nsid w:val="0A410D0D"/>
     <w:multiLevelType w:val="hybridMultilevel"/>
     <w:tmpl w:val="B8F4E346"/>
@@ -1937,7 +1985,7 @@
       </w:pPr>
     </w:lvl>
   </w:abstractNum>
-  <w:abstractNum w:abstractNumId="1">
+  <w:abstractNum w:abstractNumId="2">
     <w:nsid w:val="364A69A7"/>
     <w:multiLevelType w:val="multilevel"/>
     <w:tmpl w:val="0526F978"/>
@@ -2059,7 +2107,7 @@
       </w:pPr>
     </w:lvl>
   </w:abstractNum>
-  <w:abstractNum w:abstractNumId="2">
+  <w:abstractNum w:abstractNumId="3">
     <w:nsid w:val="475F3EBD"/>
     <w:multiLevelType w:val="multilevel"/>
     <w:tmpl w:val="30929968"/>
@@ -2199,7 +2247,7 @@
       </w:rPr>
     </w:lvl>
   </w:abstractNum>
-  <w:abstractNum w:abstractNumId="3">
+  <w:abstractNum w:abstractNumId="4">
     <w:nsid w:val="4B97136E"/>
     <w:multiLevelType w:val="multilevel"/>
     <w:tmpl w:val="29723D5C"/>
@@ -2312,7 +2360,7 @@
       </w:pPr>
     </w:lvl>
   </w:abstractNum>
-  <w:abstractNum w:abstractNumId="4">
+  <w:abstractNum w:abstractNumId="5">
     <w:nsid w:val="59A02B55"/>
     <w:multiLevelType w:val="hybridMultilevel"/>
     <w:tmpl w:val="2C88DFC8"/>
@@ -2398,7 +2446,7 @@
       </w:pPr>
     </w:lvl>
   </w:abstractNum>
-  <w:abstractNum w:abstractNumId="5">
+  <w:abstractNum w:abstractNumId="6">
     <w:nsid w:val="68D0419F"/>
     <w:multiLevelType w:val="hybridMultilevel"/>
     <w:tmpl w:val="8670ED48"/>
@@ -2484,7 +2532,7 @@
       </w:pPr>
     </w:lvl>
   </w:abstractNum>
-  <w:abstractNum w:abstractNumId="6">
+  <w:abstractNum w:abstractNumId="7">
     <w:nsid w:val="6C6D5495"/>
     <w:multiLevelType w:val="hybridMultilevel"/>
     <w:tmpl w:val="49D035F8"/>
@@ -2570,7 +2618,7 @@
       </w:pPr>
     </w:lvl>
   </w:abstractNum>
-  <w:abstractNum w:abstractNumId="7">
+  <w:abstractNum w:abstractNumId="8">
     <w:nsid w:val="7FC1704D"/>
     <w:multiLevelType w:val="multilevel"/>
     <w:tmpl w:val="F724C044"/>
@@ -2657,28 +2705,31 @@
     </w:lvl>
   </w:abstractNum>
   <w:num w:numId="1">
+    <w:abstractNumId w:val="8"/>
+  </w:num>
+  <w:num w:numId="2">
+    <w:abstractNumId w:val="3"/>
+  </w:num>
+  <w:num w:numId="3">
+    <w:abstractNumId w:val="4"/>
+  </w:num>
+  <w:num w:numId="4">
+    <w:abstractNumId w:val="2"/>
+  </w:num>
+  <w:num w:numId="5">
     <w:abstractNumId w:val="7"/>
   </w:num>
-  <w:num w:numId="2">
-    <w:abstractNumId w:val="2"/>
+  <w:num w:numId="6">
+    <w:abstractNumId w:val="6"/>
   </w:num>
-  <w:num w:numId="3">
-    <w:abstractNumId w:val="3"/>
-  </w:num>
-  <w:num w:numId="4">
+  <w:num w:numId="7">
     <w:abstractNumId w:val="1"/>
   </w:num>
-  <w:num w:numId="5">
-    <w:abstractNumId w:val="6"/>
-  </w:num>
-  <w:num w:numId="6">
+  <w:num w:numId="8">
     <w:abstractNumId w:val="5"/>
   </w:num>
-  <w:num w:numId="7">
+  <w:num w:numId="9">
     <w:abstractNumId w:val="0"/>
-  </w:num>
-  <w:num w:numId="8">
-    <w:abstractNumId w:val="4"/>
   </w:num>
 </w:numbering>
 </file>
@@ -3880,7 +3931,7 @@
   <a:extraClrSchemeLst/>
   <a:extLst>
     <a:ext uri="{05A4C25C-085E-4340-85A3-A5531E510DB2}">
-      <thm15:themeFamily xmlns:thm15="http://schemas.microsoft.com/office/thememl/2012/main" xmlns="" name="Office Theme" id="{62F939B6-93AF-4DB8-9C6B-D6C7DFDC589F}" vid="{4A3C46E8-61CC-4603-A589-7422A47A8E4A}"/>
+      <thm15:themeFamily xmlns="" xmlns:thm15="http://schemas.microsoft.com/office/thememl/2012/main" name="Office Theme" id="{62F939B6-93AF-4DB8-9C6B-D6C7DFDC589F}" vid="{4A3C46E8-61CC-4603-A589-7422A47A8E4A}"/>
     </a:ext>
   </a:extLst>
 </a:theme>
@@ -3891,7 +3942,7 @@
 </file>
 
 <file path=customXml/itemProps1.xml><?xml version="1.0" encoding="utf-8"?>
-<ds:datastoreItem xmlns:ds="http://schemas.openxmlformats.org/officeDocument/2006/customXml" ds:itemID="{1A41844E-8559-46DD-9F6F-07D23995D3CA}">
+<ds:datastoreItem xmlns:ds="http://schemas.openxmlformats.org/officeDocument/2006/customXml" ds:itemID="{62BE209A-9215-41A8-B2B2-0F1A4B6330D0}">
   <ds:schemaRefs>
     <ds:schemaRef ds:uri="http://schemas.openxmlformats.org/officeDocument/2006/bibliography"/>
   </ds:schemaRefs>

</xml_diff>

<commit_message>
Modificados los requisitos funcionales y no funcionales
</commit_message>
<xml_diff>
--- a/Documentacion/Documentacion.docx
+++ b/Documentacion/Documentacion.docx
@@ -43,10 +43,7 @@
       </w:r>
       <w:proofErr w:type="spellEnd"/>
       <w:r>
-        <w:t xml:space="preserve"> con </w:t>
-      </w:r>
-      <w:r>
-        <w:t>preguntas suficientes para poder abastecer a los diferentes juegos. Para ello, construirán una aplicación que lea ficheros con las preguntas y respuestas, procese dichas preguntas indicando si hay errores o no y las almacene en la base de datos.</w:t>
+        <w:t xml:space="preserve"> con preguntas suficientes para poder abastecer a los diferentes juegos. Para ello, construirán una aplicación que lea ficheros con las preguntas y respuestas, procese dichas preguntas indicando si hay errores o no y las almacene en la base de datos.</w:t>
       </w:r>
     </w:p>
     <w:p>
@@ -54,10 +51,7 @@
         <w:jc w:val="both"/>
       </w:pPr>
       <w:r>
-        <w:t>Los ficher</w:t>
-      </w:r>
-      <w:r>
-        <w:t>os se leerán de bancos de preguntas, con formato GIFT, ya existentes. La aplicación utilizará una representación interna de las preguntas en formato JSON lo cual facilita su posterior almacenamiento en la base de datos.</w:t>
+        <w:t>Los ficheros se leerán de bancos de preguntas, con formato GIFT, ya existentes. La aplicación utilizará una representación interna de las preguntas en formato JSON lo cual facilita su posterior almacenamiento en la base de datos.</w:t>
       </w:r>
     </w:p>
     <w:p>
@@ -65,18 +59,7 @@
         <w:jc w:val="both"/>
       </w:pPr>
       <w:r>
-        <w:t>La aplicación se ejecutará en dos et</w:t>
-      </w:r>
-      <w:r>
-        <w:t>apas. Una primera etapa analizará los ficheros con las preguntas y generará el formato JSON; y otra etapa tomará las preguntas en JSON y las almacenará en la base de datos MongoDB</w:t>
-      </w:r>
-      <w:bookmarkStart w:id="0" w:name="_GoBack"/>
-      <w:bookmarkEnd w:id="0"/>
-      <w:r>
-        <w:t>. La ejecución de estas 2 etapas estará controlada por un operario de la comp</w:t>
-      </w:r>
-      <w:r>
-        <w:t>añía que podrá decidir cuándo ejecuta cada etapa e incluso podrá automatizar dicha ejecución para que se realice cada cierto tiempo.</w:t>
+        <w:t>La aplicación se ejecutará en dos etapas. Una primera etapa analizará los ficheros con las preguntas y generará el formato JSON; y otra etapa tomará las preguntas en JSON y las almacenará en la base de datos MongoDB. La ejecución de estas 2 etapas estará controlada por un operario de la compañía que podrá decidir cuándo ejecuta cada etapa e incluso podrá automatizar dicha ejecución para que se realice cada cierto tiempo.</w:t>
       </w:r>
     </w:p>
     <w:p>
@@ -84,10 +67,7 @@
         <w:jc w:val="both"/>
       </w:pPr>
       <w:r>
-        <w:t>La compañía no requiere que las aplicaciones sean muy eficientes ni que el proceso de conversión se realice de forma intera</w:t>
-      </w:r>
-      <w:r>
-        <w:t>ctiva. Aunque en esta primera fase, la compañía solamente requiere la conversión de preguntas en formato GIFT, se está pensando que la solución debe admitir otros formatos en el futuro.</w:t>
+        <w:t>La compañía no requiere que las aplicaciones sean muy eficientes ni que el proceso de conversión se realice de forma interactiva. Aunque en esta primera fase, la compañía solamente requiere la conversión de preguntas en formato GIFT, se está pensando que la solución debe admitir otros formatos en el futuro.</w:t>
       </w:r>
     </w:p>
     <w:p>
@@ -469,10 +449,7 @@
               <w:cnfStyle w:val="000000100000" w:firstRow="0" w:lastRow="0" w:firstColumn="0" w:lastColumn="0" w:oddVBand="0" w:evenVBand="0" w:oddHBand="1" w:evenHBand="0" w:firstRowFirstColumn="0" w:firstRowLastColumn="0" w:lastRowFirstColumn="0" w:lastRowLastColumn="0"/>
             </w:pPr>
             <w:r>
-              <w:t>Aleatoriedad</w:t>
-            </w:r>
-            <w:r>
-              <w:t xml:space="preserve"> de las preguntas, que no salga la misma pregunta repetida en un periodo de tiempo o en una serie de usos.</w:t>
+              <w:t>Aleatoriedad de las preguntas, que no salga la misma pregunta repetida en un periodo de tiempo o en una serie de usos.</w:t>
             </w:r>
           </w:p>
           <w:p>
@@ -557,7 +534,6 @@
               <w:cnfStyle w:val="000000000000" w:firstRow="0" w:lastRow="0" w:firstColumn="0" w:lastColumn="0" w:oddVBand="0" w:evenVBand="0" w:oddHBand="0" w:evenHBand="0" w:firstRowFirstColumn="0" w:firstRowLastColumn="0" w:lastRowFirstColumn="0" w:lastRowLastColumn="0"/>
             </w:pPr>
             <w:r>
-              <w:lastRenderedPageBreak/>
               <w:t>Máxima facilidad y rapidez para actualizar los datos de una pregunta.</w:t>
             </w:r>
           </w:p>
@@ -571,6 +547,7 @@
               <w:cnfStyle w:val="000000000000" w:firstRow="0" w:lastRow="0" w:firstColumn="0" w:lastColumn="0" w:oddVBand="0" w:evenVBand="0" w:oddHBand="0" w:evenHBand="0" w:firstRowFirstColumn="0" w:firstRowLastColumn="0" w:lastRowFirstColumn="0" w:lastRowLastColumn="0"/>
             </w:pPr>
             <w:r>
+              <w:lastRenderedPageBreak/>
               <w:t>Poder mantener la integridad y coherencia en la información.</w:t>
             </w:r>
           </w:p>
@@ -615,10 +592,7 @@
         </w:numPr>
       </w:pPr>
       <w:r>
-        <w:t>Se le debe poder comunicar a la aplicación por consola de donde tiene que le</w:t>
-      </w:r>
-      <w:r>
-        <w:t>er la información.</w:t>
+        <w:t>Se le debe poder comunicar a la aplicación por consola de donde tiene que leer la información.</w:t>
       </w:r>
     </w:p>
     <w:p>
@@ -630,7 +604,7 @@
         </w:numPr>
       </w:pPr>
       <w:r>
-        <w:t>Se le debe poder comunicar a la aplicación por consola que formato va a leer.</w:t>
+        <w:t>Se le debe poder comunicar a la aplicación por consola donde ha de devolver el resultado.</w:t>
       </w:r>
     </w:p>
     <w:p>
@@ -642,7 +616,7 @@
         </w:numPr>
       </w:pPr>
       <w:r>
-        <w:t>Se le debe poder comunicar a la aplicación por consola  en que formato a de devolver el fichero.</w:t>
+        <w:t xml:space="preserve">La aplicación debe poder leer principalmente ficheros en un formato determinado  (GIFT)  con la información de las preguntas , y generar a partir de él otro fichero en un formato intermedio (JSON) </w:t>
       </w:r>
     </w:p>
     <w:p>
@@ -654,10 +628,7 @@
         </w:numPr>
       </w:pPr>
       <w:r>
-        <w:t>Se le debe poder comunicar a la aplicación por consola donde h</w:t>
-      </w:r>
-      <w:r>
-        <w:t>a de devolver el resultado.</w:t>
+        <w:t>La aplicación debe permitir observar los resultados intermedios de la conversión para detectar errores.</w:t>
       </w:r>
     </w:p>
     <w:p>
@@ -669,7 +640,7 @@
         </w:numPr>
       </w:pPr>
       <w:r>
-        <w:t xml:space="preserve">La aplicación debe poder leer principalmente ficheros en un formato determinado  (GIFT)  con la información de las preguntas , y generar a partir de él otro fichero en un formato intermedio (JSON) </w:t>
+        <w:t>La aplicación debe poder leer los ficheros en el formato intermedio (JSON) y almacenarlos en una base de datos.</w:t>
       </w:r>
     </w:p>
     <w:p>
@@ -681,10 +652,7 @@
         </w:numPr>
       </w:pPr>
       <w:r>
-        <w:t>La aplicación debe permitir ob</w:t>
-      </w:r>
-      <w:r>
-        <w:t>servar los resultados intermedios de la conversión para detectar errores.</w:t>
+        <w:t>Estas dos operaciones podrán ser realizadas individualmente por un operario</w:t>
       </w:r>
     </w:p>
     <w:p>
@@ -696,7 +664,25 @@
         </w:numPr>
       </w:pPr>
       <w:r>
-        <w:t>La aplicación debe poder leer los ficheros en el formato intermedio (JSON) y almacenarlos en una base de datos.</w:t>
+        <w:t>Estas dos operaciones se deben poder automatizar, programando su ejecución cada cierto tiempo.</w:t>
+      </w:r>
+    </w:p>
+    <w:p>
+      <w:pPr>
+        <w:pStyle w:val="ListParagraph"/>
+        <w:ind w:left="0"/>
+      </w:pPr>
+    </w:p>
+    <w:p>
+      <w:pPr>
+        <w:pStyle w:val="Encabezado1"/>
+        <w:numPr>
+          <w:ilvl w:val="0"/>
+          <w:numId w:val="1"/>
+        </w:numPr>
+      </w:pPr>
+      <w:r>
+        <w:t>Requisitos no funcionales</w:t>
       </w:r>
     </w:p>
     <w:p>
@@ -708,10 +694,7 @@
         </w:numPr>
       </w:pPr>
       <w:r>
-        <w:t xml:space="preserve">Estas dos operaciones podrán ser realizadas individualmente por un </w:t>
-      </w:r>
-      <w:r>
-        <w:t>operario</w:t>
+        <w:t>Debe poder correr en paralelo varias instancias de la aplicación a la vez.</w:t>
       </w:r>
     </w:p>
     <w:p>
@@ -723,33 +706,29 @@
         </w:numPr>
       </w:pPr>
       <w:r>
-        <w:t>Estas dos operaciones se deben poder automatizar, programando su ejecución cada cierto tiempo.</w:t>
+        <w:t>Se le debe poder comunicar a la aplicación por consola que formato va a leer.</w:t>
       </w:r>
     </w:p>
     <w:p>
       <w:pPr>
         <w:pStyle w:val="ListParagraph"/>
-        <w:ind w:left="0"/>
-      </w:pPr>
+        <w:numPr>
+          <w:ilvl w:val="1"/>
+          <w:numId w:val="1"/>
+        </w:numPr>
+      </w:pPr>
+      <w:r>
+        <w:t>Se le debe poder comunicar a la aplicación por consola  en que formato a de devolver el fichero.</w:t>
+      </w:r>
     </w:p>
     <w:p>
       <w:pPr>
-        <w:pStyle w:val="Encabezado1"/>
-        <w:numPr>
-          <w:ilvl w:val="0"/>
-          <w:numId w:val="1"/>
-        </w:numPr>
-      </w:pPr>
-      <w:r>
-        <w:t>Requisitos no funcionales</w:t>
-      </w:r>
+        <w:pStyle w:val="ListParagraph"/>
+        <w:ind w:left="1440"/>
+      </w:pPr>
+      <w:bookmarkStart w:id="0" w:name="_GoBack"/>
+      <w:bookmarkEnd w:id="0"/>
     </w:p>
-    <w:p>
-      <w:r>
-        <w:t xml:space="preserve">  Por ahora no tenemos</w:t>
-      </w:r>
-    </w:p>
-    <w:p/>
     <w:p>
       <w:pPr>
         <w:pStyle w:val="Encabezado1"/>
@@ -842,10 +821,7 @@
               <w:cnfStyle w:val="000000100000" w:firstRow="0" w:lastRow="0" w:firstColumn="0" w:lastColumn="0" w:oddVBand="0" w:evenVBand="0" w:oddHBand="1" w:evenHBand="0" w:firstRowFirstColumn="0" w:firstRowLastColumn="0" w:lastRowFirstColumn="0" w:lastRowLastColumn="0"/>
             </w:pPr>
             <w:r>
-              <w:t xml:space="preserve">El sistema </w:t>
-            </w:r>
-            <w:r>
-              <w:t>debe estar</w:t>
+              <w:t>El sistema debe estar</w:t>
             </w:r>
             <w:r>
               <w:t xml:space="preserve"> </w:t>
@@ -936,7 +912,6 @@
           </w:tcPr>
           <w:p>
             <w:r>
-              <w:lastRenderedPageBreak/>
               <w:t>AT003</w:t>
             </w:r>
           </w:p>
@@ -950,13 +925,7 @@
               <w:cnfStyle w:val="000000100000" w:firstRow="0" w:lastRow="0" w:firstColumn="0" w:lastColumn="0" w:oddVBand="0" w:evenVBand="0" w:oddHBand="1" w:evenHBand="0" w:firstRowFirstColumn="0" w:firstRowLastColumn="0" w:lastRowFirstColumn="0" w:lastRowLastColumn="0"/>
             </w:pPr>
             <w:r>
-              <w:t>No es necesario que el proceso de conversión de la aplicación sea</w:t>
-            </w:r>
-            <w:r>
-              <w:t xml:space="preserve"> </w:t>
-            </w:r>
-            <w:r>
-              <w:t>eficiente.</w:t>
+              <w:t>No es necesario que el proceso de conversión de la aplicación sea eficiente.</w:t>
             </w:r>
           </w:p>
         </w:tc>
@@ -990,6 +959,7 @@
           </w:tcPr>
           <w:p>
             <w:r>
+              <w:lastRenderedPageBreak/>
               <w:t>AT004</w:t>
             </w:r>
           </w:p>
@@ -1088,13 +1058,7 @@
               <w:cnfStyle w:val="000000000000" w:firstRow="0" w:lastRow="0" w:firstColumn="0" w:lastColumn="0" w:oddVBand="0" w:evenVBand="0" w:oddHBand="0" w:evenHBand="0" w:firstRowFirstColumn="0" w:firstRowLastColumn="0" w:lastRowFirstColumn="0" w:lastRowLastColumn="0"/>
             </w:pPr>
             <w:r>
-              <w:t xml:space="preserve">No exige una interfaz gráfica, pero sí que el operador que la use pueda, mediante comandos, realizar una serie de operaciones básicas. </w:t>
-            </w:r>
-            <w:r>
-              <w:t>Interacción</w:t>
-            </w:r>
-            <w:r>
-              <w:t xml:space="preserve"> con el usuario. </w:t>
+              <w:t xml:space="preserve">No exige una interfaz gráfica, pero sí que el operador que la use pueda, mediante comandos, realizar una serie de operaciones básicas. Interacción con el usuario. </w:t>
             </w:r>
           </w:p>
           <w:p>
@@ -1200,10 +1164,7 @@
         <w:t>sí</w:t>
       </w:r>
       <w:r>
-        <w:t xml:space="preserve"> q</w:t>
-      </w:r>
-      <w:r>
-        <w:t xml:space="preserve">ue el operador que la use pueda, mediante comandos, realizar una serie de operaciones básicas. interacción con el usuario. </w:t>
+        <w:t xml:space="preserve"> que el operador que la use pueda, mediante comandos, realizar una serie de operaciones básicas. interacción con el usuario. </w:t>
       </w:r>
     </w:p>
     <w:p>
@@ -3880,7 +3841,7 @@
   <a:extraClrSchemeLst/>
   <a:extLst>
     <a:ext uri="{05A4C25C-085E-4340-85A3-A5531E510DB2}">
-      <thm15:themeFamily xmlns:thm15="http://schemas.microsoft.com/office/thememl/2012/main" xmlns="" name="Office Theme" id="{62F939B6-93AF-4DB8-9C6B-D6C7DFDC589F}" vid="{4A3C46E8-61CC-4603-A589-7422A47A8E4A}"/>
+      <thm15:themeFamily xmlns="" xmlns:thm15="http://schemas.microsoft.com/office/thememl/2012/main" name="Office Theme" id="{62F939B6-93AF-4DB8-9C6B-D6C7DFDC589F}" vid="{4A3C46E8-61CC-4603-A589-7422A47A8E4A}"/>
     </a:ext>
   </a:extLst>
 </a:theme>
@@ -3891,7 +3852,7 @@
 </file>
 
 <file path=customXml/itemProps1.xml><?xml version="1.0" encoding="utf-8"?>
-<ds:datastoreItem xmlns:ds="http://schemas.openxmlformats.org/officeDocument/2006/customXml" ds:itemID="{1A41844E-8559-46DD-9F6F-07D23995D3CA}">
+<ds:datastoreItem xmlns:ds="http://schemas.openxmlformats.org/officeDocument/2006/customXml" ds:itemID="{27CE4527-DC6E-4351-A46B-E4F8BEEFFE0E}">
   <ds:schemaRefs>
     <ds:schemaRef ds:uri="http://schemas.openxmlformats.org/officeDocument/2006/bibliography"/>
   </ds:schemaRefs>

</xml_diff>

<commit_message>
Modificado el archivo Documentacion.docx
</commit_message>
<xml_diff>
--- a/Documentacion/Documentacion.docx
+++ b/Documentacion/Documentacion.docx
@@ -712,20 +712,10 @@
     <w:p>
       <w:pPr>
         <w:pStyle w:val="ListParagraph"/>
-        <w:numPr>
-          <w:ilvl w:val="1"/>
-          <w:numId w:val="1"/>
-        </w:numPr>
-      </w:pPr>
-      <w:r>
-        <w:t>Se le debe poder comunicar a la aplicación por consola  en que formato a de devolver el fichero.</w:t>
-      </w:r>
-    </w:p>
-    <w:p>
-      <w:pPr>
-        <w:pStyle w:val="ListParagraph"/>
         <w:ind w:left="1440"/>
       </w:pPr>
+      <w:bookmarkStart w:id="0" w:name="_GoBack"/>
+      <w:bookmarkEnd w:id="0"/>
     </w:p>
     <w:p>
       <w:pPr>
@@ -1124,10 +1114,7 @@
       </w:tr>
     </w:tbl>
     <w:p/>
-    <w:p>
-      <w:bookmarkStart w:id="0" w:name="_GoBack"/>
-      <w:bookmarkEnd w:id="0"/>
-    </w:p>
+    <w:p/>
     <w:p>
       <w:pPr>
         <w:pStyle w:val="Encabezado1"/>
@@ -3803,7 +3790,7 @@
 </file>
 
 <file path=customXml/itemProps1.xml><?xml version="1.0" encoding="utf-8"?>
-<ds:datastoreItem xmlns:ds="http://schemas.openxmlformats.org/officeDocument/2006/customXml" ds:itemID="{C8C308B6-E69D-496F-A2DB-F7EFA2683012}">
+<ds:datastoreItem xmlns:ds="http://schemas.openxmlformats.org/officeDocument/2006/customXml" ds:itemID="{031D1959-F970-4953-AB64-D5936AD14AB1}">
   <ds:schemaRefs>
     <ds:schemaRef ds:uri="http://schemas.openxmlformats.org/officeDocument/2006/bibliography"/>
   </ds:schemaRefs>

</xml_diff>